<commit_message>
Berhasil Tambah Tarif Kedokteran Pengajuan Praktik
</commit_message>
<xml_diff>
--- a/_print/p_praktik_invoiceDOCX(PHPWord).docx
+++ b/_print/p_praktik_invoiceDOCX(PHPWord).docx
@@ -1,6 +1,6 @@
 
 <file path=word/document.xml><?xml version="1.0" encoding="utf-8"?>
-<w:document xmlns:wpc="http://schemas.microsoft.com/office/word/2010/wordprocessingCanvas" xmlns:cx="http://schemas.microsoft.com/office/drawing/2014/chartex" xmlns:cx1="http://schemas.microsoft.com/office/drawing/2015/9/8/chartex" xmlns:mc="http://schemas.openxmlformats.org/markup-compatibility/2006" xmlns:o="urn:schemas-microsoft-com:office:office" xmlns:r="http://schemas.openxmlformats.org/officeDocument/2006/relationships" xmlns:m="http://schemas.openxmlformats.org/officeDocument/2006/math" xmlns:v="urn:schemas-microsoft-com:vml" xmlns:wp14="http://schemas.microsoft.com/office/word/2010/wordprocessingDrawing" xmlns:wp="http://schemas.openxmlformats.org/drawingml/2006/wordprocessingDrawing" xmlns:w10="urn:schemas-microsoft-com:office:word" xmlns:w="http://schemas.openxmlformats.org/wordprocessingml/2006/main" xmlns:w14="http://schemas.microsoft.com/office/word/2010/wordml" xmlns:w15="http://schemas.microsoft.com/office/word/2012/wordml" xmlns:w16se="http://schemas.microsoft.com/office/word/2015/wordml/symex" xmlns:wpg="http://schemas.microsoft.com/office/word/2010/wordprocessingGroup" xmlns:wpi="http://schemas.microsoft.com/office/word/2010/wordprocessingInk" xmlns:wne="http://schemas.microsoft.com/office/word/2006/wordml" xmlns:wps="http://schemas.microsoft.com/office/word/2010/wordprocessingShape" mc:Ignorable="w14 w15 w16se wp14">
+<w:document xmlns:wpc="http://schemas.microsoft.com/office/word/2010/wordprocessingCanvas" xmlns:cx="http://schemas.microsoft.com/office/drawing/2014/chartex" xmlns:mc="http://schemas.openxmlformats.org/markup-compatibility/2006" xmlns:o="urn:schemas-microsoft-com:office:office" xmlns:r="http://schemas.openxmlformats.org/officeDocument/2006/relationships" xmlns:m="http://schemas.openxmlformats.org/officeDocument/2006/math" xmlns:v="urn:schemas-microsoft-com:vml" xmlns:wp14="http://schemas.microsoft.com/office/word/2010/wordprocessingDrawing" xmlns:wp="http://schemas.openxmlformats.org/drawingml/2006/wordprocessingDrawing" xmlns:w10="urn:schemas-microsoft-com:office:word" xmlns:w="http://schemas.openxmlformats.org/wordprocessingml/2006/main" xmlns:w14="http://schemas.microsoft.com/office/word/2010/wordml" xmlns:w15="http://schemas.microsoft.com/office/word/2012/wordml" xmlns:w16se="http://schemas.microsoft.com/office/word/2015/wordml/symex" xmlns:wpg="http://schemas.microsoft.com/office/word/2010/wordprocessingGroup" xmlns:wpi="http://schemas.microsoft.com/office/word/2010/wordprocessingInk" xmlns:wne="http://schemas.microsoft.com/office/word/2006/wordml" xmlns:wps="http://schemas.microsoft.com/office/word/2010/wordprocessingShape" mc:Ignorable="w14 w15 w16se wp14">
   <w:body>
     <w:tbl>
       <w:tblPr>
@@ -94,7 +94,7 @@
                 </mc:Choice>
                 <mc:Fallback>
                   <w:pict>
-                    <v:line w14:anchorId="24081764" id="Straight Connector 10" o:spid="_x0000_s1026" style="position:absolute;z-index:251661312;visibility:visible;mso-wrap-style:square;mso-width-percent:0;mso-height-percent:0;mso-wrap-distance-left:9pt;mso-wrap-distance-top:-3e-5mm;mso-wrap-distance-right:9pt;mso-wrap-distance-bottom:-3e-5mm;mso-position-horizontal:absolute;mso-position-horizontal-relative:text;mso-position-vertical:absolute;mso-position-vertical-relative:text;mso-width-percent:0;mso-height-percent:0;mso-width-relative:page;mso-height-relative:page" from="-6.2pt,110.75pt" to="517.9pt,110.75pt" o:gfxdata="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" strokecolor="windowText" strokeweight="2.5pt">
+                    <v:line w14:anchorId="1193C096" id="Straight Connector 10" o:spid="_x0000_s1026" style="position:absolute;z-index:251661312;visibility:visible;mso-wrap-style:square;mso-width-percent:0;mso-height-percent:0;mso-wrap-distance-left:9pt;mso-wrap-distance-top:-3e-5mm;mso-wrap-distance-right:9pt;mso-wrap-distance-bottom:-3e-5mm;mso-position-horizontal:absolute;mso-position-horizontal-relative:text;mso-position-vertical:absolute;mso-position-vertical-relative:text;mso-width-percent:0;mso-height-percent:0;mso-width-relative:page;mso-height-relative:page" from="-6.2pt,110.75pt" to="517.9pt,110.75pt" o:gfxdata="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" strokecolor="windowText" strokeweight="2.5pt">
                       <o:lock v:ext="edit" shapetype="f"/>
                     </v:line>
                   </w:pict>
@@ -711,31 +711,38 @@
                 <w:rFonts w:ascii="Arial" w:hAnsi="Arial" w:cs="Arial"/>
                 <w:lang w:val="en-US"/>
               </w:rPr>
-              <w:t>} /DK.01.03/DIKLIT.RS/</w:t>
-            </w:r>
-            <w:r>
-              <w:rPr>
-                <w:rFonts w:ascii="Arial" w:hAnsi="Arial" w:cs="Arial"/>
-                <w:lang w:val="en-US"/>
-              </w:rPr>
-              <w:t>${</w:t>
-            </w:r>
-            <w:proofErr w:type="spellStart"/>
-            <w:r>
-              <w:rPr>
-                <w:rFonts w:ascii="Arial" w:hAnsi="Arial" w:cs="Arial"/>
-                <w:lang w:val="en-US"/>
-              </w:rPr>
-              <w:t>tahun</w:t>
-            </w:r>
-            <w:proofErr w:type="spellEnd"/>
-            <w:r>
-              <w:rPr>
-                <w:rFonts w:ascii="Arial" w:hAnsi="Arial" w:cs="Arial"/>
-                <w:lang w:val="en-US"/>
-              </w:rPr>
-              <w:t>}</w:t>
-            </w:r>
+              <w:t>}/</w:t>
+            </w:r>
+            <w:r>
+              <w:rPr>
+                <w:rFonts w:ascii="Arial" w:hAnsi="Arial" w:cs="Arial"/>
+                <w:lang w:val="en-US"/>
+              </w:rPr>
+              <w:t>PUS.06</w:t>
+            </w:r>
+            <w:r>
+              <w:rPr>
+                <w:rFonts w:ascii="Arial" w:hAnsi="Arial" w:cs="Arial"/>
+                <w:lang w:val="en-US"/>
+              </w:rPr>
+              <w:t>/DIKL</w:t>
+            </w:r>
+            <w:r>
+              <w:rPr>
+                <w:rFonts w:ascii="Arial" w:hAnsi="Arial" w:cs="Arial"/>
+                <w:lang w:val="en-US"/>
+              </w:rPr>
+              <w:t>A</w:t>
+            </w:r>
+            <w:r>
+              <w:rPr>
+                <w:rFonts w:ascii="Arial" w:hAnsi="Arial" w:cs="Arial"/>
+                <w:lang w:val="en-US"/>
+              </w:rPr>
+              <w:t>T</w:t>
+            </w:r>
+            <w:bookmarkStart w:id="0" w:name="_GoBack"/>
+            <w:bookmarkEnd w:id="0"/>
           </w:p>
           <w:p>
             <w:pPr>
@@ -1639,8 +1646,6 @@
         </w:rPr>
         <w:t>${data_invoice}</w:t>
       </w:r>
-      <w:bookmarkStart w:id="0" w:name="_GoBack"/>
-      <w:bookmarkEnd w:id="0"/>
     </w:p>
     <w:p>
       <w:pPr>
@@ -2696,7 +2701,7 @@
 </file>
 
 <file path=word/endnotes.xml><?xml version="1.0" encoding="utf-8"?>
-<w:endnotes xmlns:wpc="http://schemas.microsoft.com/office/word/2010/wordprocessingCanvas" xmlns:cx="http://schemas.microsoft.com/office/drawing/2014/chartex" xmlns:cx1="http://schemas.microsoft.com/office/drawing/2015/9/8/chartex" xmlns:mc="http://schemas.openxmlformats.org/markup-compatibility/2006" xmlns:o="urn:schemas-microsoft-com:office:office" xmlns:r="http://schemas.openxmlformats.org/officeDocument/2006/relationships" xmlns:m="http://schemas.openxmlformats.org/officeDocument/2006/math" xmlns:v="urn:schemas-microsoft-com:vml" xmlns:wp14="http://schemas.microsoft.com/office/word/2010/wordprocessingDrawing" xmlns:wp="http://schemas.openxmlformats.org/drawingml/2006/wordprocessingDrawing" xmlns:w10="urn:schemas-microsoft-com:office:word" xmlns:w="http://schemas.openxmlformats.org/wordprocessingml/2006/main" xmlns:w14="http://schemas.microsoft.com/office/word/2010/wordml" xmlns:w15="http://schemas.microsoft.com/office/word/2012/wordml" xmlns:w16se="http://schemas.microsoft.com/office/word/2015/wordml/symex" xmlns:wpg="http://schemas.microsoft.com/office/word/2010/wordprocessingGroup" xmlns:wpi="http://schemas.microsoft.com/office/word/2010/wordprocessingInk" xmlns:wne="http://schemas.microsoft.com/office/word/2006/wordml" xmlns:wps="http://schemas.microsoft.com/office/word/2010/wordprocessingShape" mc:Ignorable="w14 w15 w16se wp14">
+<w:endnotes xmlns:wpc="http://schemas.microsoft.com/office/word/2010/wordprocessingCanvas" xmlns:cx="http://schemas.microsoft.com/office/drawing/2014/chartex" xmlns:mc="http://schemas.openxmlformats.org/markup-compatibility/2006" xmlns:o="urn:schemas-microsoft-com:office:office" xmlns:r="http://schemas.openxmlformats.org/officeDocument/2006/relationships" xmlns:m="http://schemas.openxmlformats.org/officeDocument/2006/math" xmlns:v="urn:schemas-microsoft-com:vml" xmlns:wp14="http://schemas.microsoft.com/office/word/2010/wordprocessingDrawing" xmlns:wp="http://schemas.openxmlformats.org/drawingml/2006/wordprocessingDrawing" xmlns:w10="urn:schemas-microsoft-com:office:word" xmlns:w="http://schemas.openxmlformats.org/wordprocessingml/2006/main" xmlns:w14="http://schemas.microsoft.com/office/word/2010/wordml" xmlns:w15="http://schemas.microsoft.com/office/word/2012/wordml" xmlns:w16se="http://schemas.microsoft.com/office/word/2015/wordml/symex" xmlns:wpg="http://schemas.microsoft.com/office/word/2010/wordprocessingGroup" xmlns:wpi="http://schemas.microsoft.com/office/word/2010/wordprocessingInk" xmlns:wne="http://schemas.microsoft.com/office/word/2006/wordml" xmlns:wps="http://schemas.microsoft.com/office/word/2010/wordprocessingShape" mc:Ignorable="w14 w15 w16se wp14">
   <w:endnote w:type="separator" w:id="-1">
     <w:p>
       <w:pPr>
@@ -2721,7 +2726,7 @@
 </file>
 
 <file path=word/footer1.xml><?xml version="1.0" encoding="utf-8"?>
-<w:ftr xmlns:wpc="http://schemas.microsoft.com/office/word/2010/wordprocessingCanvas" xmlns:cx="http://schemas.microsoft.com/office/drawing/2014/chartex" xmlns:cx1="http://schemas.microsoft.com/office/drawing/2015/9/8/chartex" xmlns:mc="http://schemas.openxmlformats.org/markup-compatibility/2006" xmlns:o="urn:schemas-microsoft-com:office:office" xmlns:r="http://schemas.openxmlformats.org/officeDocument/2006/relationships" xmlns:m="http://schemas.openxmlformats.org/officeDocument/2006/math" xmlns:v="urn:schemas-microsoft-com:vml" xmlns:wp14="http://schemas.microsoft.com/office/word/2010/wordprocessingDrawing" xmlns:wp="http://schemas.openxmlformats.org/drawingml/2006/wordprocessingDrawing" xmlns:w10="urn:schemas-microsoft-com:office:word" xmlns:w="http://schemas.openxmlformats.org/wordprocessingml/2006/main" xmlns:w14="http://schemas.microsoft.com/office/word/2010/wordml" xmlns:w15="http://schemas.microsoft.com/office/word/2012/wordml" xmlns:w16se="http://schemas.microsoft.com/office/word/2015/wordml/symex" xmlns:wpg="http://schemas.microsoft.com/office/word/2010/wordprocessingGroup" xmlns:wpi="http://schemas.microsoft.com/office/word/2010/wordprocessingInk" xmlns:wne="http://schemas.microsoft.com/office/word/2006/wordml" xmlns:wps="http://schemas.microsoft.com/office/word/2010/wordprocessingShape" mc:Ignorable="w14 w15 w16se wp14">
+<w:ftr xmlns:wpc="http://schemas.microsoft.com/office/word/2010/wordprocessingCanvas" xmlns:cx="http://schemas.microsoft.com/office/drawing/2014/chartex" xmlns:mc="http://schemas.openxmlformats.org/markup-compatibility/2006" xmlns:o="urn:schemas-microsoft-com:office:office" xmlns:r="http://schemas.openxmlformats.org/officeDocument/2006/relationships" xmlns:m="http://schemas.openxmlformats.org/officeDocument/2006/math" xmlns:v="urn:schemas-microsoft-com:vml" xmlns:wp14="http://schemas.microsoft.com/office/word/2010/wordprocessingDrawing" xmlns:wp="http://schemas.openxmlformats.org/drawingml/2006/wordprocessingDrawing" xmlns:w10="urn:schemas-microsoft-com:office:word" xmlns:w="http://schemas.openxmlformats.org/wordprocessingml/2006/main" xmlns:w14="http://schemas.microsoft.com/office/word/2010/wordml" xmlns:w15="http://schemas.microsoft.com/office/word/2012/wordml" xmlns:w16se="http://schemas.microsoft.com/office/word/2015/wordml/symex" xmlns:wpg="http://schemas.microsoft.com/office/word/2010/wordprocessingGroup" xmlns:wpi="http://schemas.microsoft.com/office/word/2010/wordprocessingInk" xmlns:wne="http://schemas.microsoft.com/office/word/2006/wordml" xmlns:wps="http://schemas.microsoft.com/office/word/2010/wordprocessingShape" mc:Ignorable="w14 w15 w16se wp14">
   <w:p>
     <w:pPr>
       <w:pStyle w:val="Footer"/>
@@ -2808,7 +2813,7 @@
 </file>
 
 <file path=word/footnotes.xml><?xml version="1.0" encoding="utf-8"?>
-<w:footnotes xmlns:wpc="http://schemas.microsoft.com/office/word/2010/wordprocessingCanvas" xmlns:cx="http://schemas.microsoft.com/office/drawing/2014/chartex" xmlns:cx1="http://schemas.microsoft.com/office/drawing/2015/9/8/chartex" xmlns:mc="http://schemas.openxmlformats.org/markup-compatibility/2006" xmlns:o="urn:schemas-microsoft-com:office:office" xmlns:r="http://schemas.openxmlformats.org/officeDocument/2006/relationships" xmlns:m="http://schemas.openxmlformats.org/officeDocument/2006/math" xmlns:v="urn:schemas-microsoft-com:vml" xmlns:wp14="http://schemas.microsoft.com/office/word/2010/wordprocessingDrawing" xmlns:wp="http://schemas.openxmlformats.org/drawingml/2006/wordprocessingDrawing" xmlns:w10="urn:schemas-microsoft-com:office:word" xmlns:w="http://schemas.openxmlformats.org/wordprocessingml/2006/main" xmlns:w14="http://schemas.microsoft.com/office/word/2010/wordml" xmlns:w15="http://schemas.microsoft.com/office/word/2012/wordml" xmlns:w16se="http://schemas.microsoft.com/office/word/2015/wordml/symex" xmlns:wpg="http://schemas.microsoft.com/office/word/2010/wordprocessingGroup" xmlns:wpi="http://schemas.microsoft.com/office/word/2010/wordprocessingInk" xmlns:wne="http://schemas.microsoft.com/office/word/2006/wordml" xmlns:wps="http://schemas.microsoft.com/office/word/2010/wordprocessingShape" mc:Ignorable="w14 w15 w16se wp14">
+<w:footnotes xmlns:wpc="http://schemas.microsoft.com/office/word/2010/wordprocessingCanvas" xmlns:cx="http://schemas.microsoft.com/office/drawing/2014/chartex" xmlns:mc="http://schemas.openxmlformats.org/markup-compatibility/2006" xmlns:o="urn:schemas-microsoft-com:office:office" xmlns:r="http://schemas.openxmlformats.org/officeDocument/2006/relationships" xmlns:m="http://schemas.openxmlformats.org/officeDocument/2006/math" xmlns:v="urn:schemas-microsoft-com:vml" xmlns:wp14="http://schemas.microsoft.com/office/word/2010/wordprocessingDrawing" xmlns:wp="http://schemas.openxmlformats.org/drawingml/2006/wordprocessingDrawing" xmlns:w10="urn:schemas-microsoft-com:office:word" xmlns:w="http://schemas.openxmlformats.org/wordprocessingml/2006/main" xmlns:w14="http://schemas.microsoft.com/office/word/2010/wordml" xmlns:w15="http://schemas.microsoft.com/office/word/2012/wordml" xmlns:w16se="http://schemas.microsoft.com/office/word/2015/wordml/symex" xmlns:wpg="http://schemas.microsoft.com/office/word/2010/wordprocessingGroup" xmlns:wpi="http://schemas.microsoft.com/office/word/2010/wordprocessingInk" xmlns:wne="http://schemas.microsoft.com/office/word/2006/wordml" xmlns:wps="http://schemas.microsoft.com/office/word/2010/wordprocessingShape" mc:Ignorable="w14 w15 w16se wp14">
   <w:footnote w:type="separator" w:id="-1">
     <w:p>
       <w:pPr>
@@ -2833,7 +2838,7 @@
 </file>
 
 <file path=word/numbering.xml><?xml version="1.0" encoding="utf-8"?>
-<w:numbering xmlns:wpc="http://schemas.microsoft.com/office/word/2010/wordprocessingCanvas" xmlns:cx="http://schemas.microsoft.com/office/drawing/2014/chartex" xmlns:cx1="http://schemas.microsoft.com/office/drawing/2015/9/8/chartex" xmlns:mc="http://schemas.openxmlformats.org/markup-compatibility/2006" xmlns:o="urn:schemas-microsoft-com:office:office" xmlns:r="http://schemas.openxmlformats.org/officeDocument/2006/relationships" xmlns:m="http://schemas.openxmlformats.org/officeDocument/2006/math" xmlns:v="urn:schemas-microsoft-com:vml" xmlns:wp14="http://schemas.microsoft.com/office/word/2010/wordprocessingDrawing" xmlns:wp="http://schemas.openxmlformats.org/drawingml/2006/wordprocessingDrawing" xmlns:w10="urn:schemas-microsoft-com:office:word" xmlns:w="http://schemas.openxmlformats.org/wordprocessingml/2006/main" xmlns:w14="http://schemas.microsoft.com/office/word/2010/wordml" xmlns:w15="http://schemas.microsoft.com/office/word/2012/wordml" xmlns:w16se="http://schemas.microsoft.com/office/word/2015/wordml/symex" xmlns:wpg="http://schemas.microsoft.com/office/word/2010/wordprocessingGroup" xmlns:wpi="http://schemas.microsoft.com/office/word/2010/wordprocessingInk" xmlns:wne="http://schemas.microsoft.com/office/word/2006/wordml" xmlns:wps="http://schemas.microsoft.com/office/word/2010/wordprocessingShape" mc:Ignorable="w14 w15 w16se wp14">
+<w:numbering xmlns:wpc="http://schemas.microsoft.com/office/word/2010/wordprocessingCanvas" xmlns:cx="http://schemas.microsoft.com/office/drawing/2014/chartex" xmlns:mc="http://schemas.openxmlformats.org/markup-compatibility/2006" xmlns:o="urn:schemas-microsoft-com:office:office" xmlns:r="http://schemas.openxmlformats.org/officeDocument/2006/relationships" xmlns:m="http://schemas.openxmlformats.org/officeDocument/2006/math" xmlns:v="urn:schemas-microsoft-com:vml" xmlns:wp14="http://schemas.microsoft.com/office/word/2010/wordprocessingDrawing" xmlns:wp="http://schemas.openxmlformats.org/drawingml/2006/wordprocessingDrawing" xmlns:w10="urn:schemas-microsoft-com:office:word" xmlns:w="http://schemas.openxmlformats.org/wordprocessingml/2006/main" xmlns:w14="http://schemas.microsoft.com/office/word/2010/wordml" xmlns:w15="http://schemas.microsoft.com/office/word/2012/wordml" xmlns:w16se="http://schemas.microsoft.com/office/word/2015/wordml/symex" xmlns:wpg="http://schemas.microsoft.com/office/word/2010/wordprocessingGroup" xmlns:wpi="http://schemas.microsoft.com/office/word/2010/wordprocessingInk" xmlns:wne="http://schemas.microsoft.com/office/word/2006/wordml" xmlns:wps="http://schemas.microsoft.com/office/word/2010/wordprocessingShape" mc:Ignorable="w14 w15 w16se wp14">
   <w:abstractNum w:abstractNumId="0" w15:restartNumberingAfterBreak="0">
     <w:nsid w:val="7923049D"/>
     <w:multiLevelType w:val="hybridMultilevel"/>
@@ -3731,7 +3736,7 @@
 </file>
 
 <file path=customXml/itemProps1.xml><?xml version="1.0" encoding="utf-8"?>
-<ds:datastoreItem xmlns:ds="http://schemas.openxmlformats.org/officeDocument/2006/customXml" ds:itemID="{067156D4-5A32-4466-8E07-B64EEBA6A637}">
+<ds:datastoreItem xmlns:ds="http://schemas.openxmlformats.org/officeDocument/2006/customXml" ds:itemID="{DB487D13-AD83-4907-B4EE-8DC949699D4B}">
   <ds:schemaRefs>
     <ds:schemaRef ds:uri="http://schemas.openxmlformats.org/officeDocument/2006/bibliography"/>
   </ds:schemaRefs>

</xml_diff>